<commit_message>
Changed FrontPage and fix A5
</commit_message>
<xml_diff>
--- a/thesis_abstract/FrontPage.docx
+++ b/thesis_abstract/FrontPage.docx
@@ -9,6 +9,87 @@
           <w:rFonts w:ascii="Helvetica" w:hAnsi="Helvetica" w:cs="Helvetica"/>
         </w:rPr>
       </w:pPr>
+      <w:bookmarkStart w:id="0" w:name="_GoBack"/>
+      <w:bookmarkEnd w:id="0"/>
+      <w:r>
+        <w:rPr>
+          <w:rFonts w:ascii="Helvetica" w:hAnsi="Helvetica" w:cs="Helvetica"/>
+          <w:noProof/>
+          <w:lang w:eastAsia="ru-RU"/>
+        </w:rPr>
+        <mc:AlternateContent>
+          <mc:Choice Requires="wps">
+            <w:drawing>
+              <wp:anchor distT="0" distB="0" distL="114300" distR="114300" simplePos="0" relativeHeight="251658239" behindDoc="1" locked="0" layoutInCell="1" allowOverlap="1" wp14:anchorId="75CF9ECC" wp14:editId="390BEB33">
+                <wp:simplePos x="0" y="0"/>
+                <wp:positionH relativeFrom="column">
+                  <wp:posOffset>0</wp:posOffset>
+                </wp:positionH>
+                <wp:positionV relativeFrom="paragraph">
+                  <wp:posOffset>-106680</wp:posOffset>
+                </wp:positionV>
+                <wp:extent cx="5494020" cy="8442960"/>
+                <wp:effectExtent l="0" t="0" r="0" b="0"/>
+                <wp:wrapNone/>
+                <wp:docPr id="3" name="Прямоугольник 3"/>
+                <wp:cNvGraphicFramePr/>
+                <a:graphic xmlns:a="http://schemas.openxmlformats.org/drawingml/2006/main">
+                  <a:graphicData uri="http://schemas.microsoft.com/office/word/2010/wordprocessingShape">
+                    <wps:wsp>
+                      <wps:cNvSpPr/>
+                      <wps:spPr>
+                        <a:xfrm>
+                          <a:off x="0" y="0"/>
+                          <a:ext cx="5494020" cy="8442960"/>
+                        </a:xfrm>
+                        <a:prstGeom prst="rect">
+                          <a:avLst/>
+                        </a:prstGeom>
+                        <a:ln>
+                          <a:noFill/>
+                        </a:ln>
+                      </wps:spPr>
+                      <wps:style>
+                        <a:lnRef idx="2">
+                          <a:schemeClr val="dk1">
+                            <a:shade val="50000"/>
+                          </a:schemeClr>
+                        </a:lnRef>
+                        <a:fillRef idx="1">
+                          <a:schemeClr val="dk1"/>
+                        </a:fillRef>
+                        <a:effectRef idx="0">
+                          <a:schemeClr val="dk1"/>
+                        </a:effectRef>
+                        <a:fontRef idx="minor">
+                          <a:schemeClr val="lt1"/>
+                        </a:fontRef>
+                      </wps:style>
+                      <wps:bodyPr rot="0" spcFirstLastPara="0" vertOverflow="overflow" horzOverflow="overflow" vert="horz" wrap="square" lIns="91440" tIns="45720" rIns="91440" bIns="45720" numCol="1" spcCol="0" rtlCol="0" fromWordArt="0" anchor="ctr" anchorCtr="0" forceAA="0" compatLnSpc="1">
+                        <a:prstTxWarp prst="textNoShape">
+                          <a:avLst/>
+                        </a:prstTxWarp>
+                        <a:noAutofit/>
+                      </wps:bodyPr>
+                    </wps:wsp>
+                  </a:graphicData>
+                </a:graphic>
+                <wp14:sizeRelH relativeFrom="margin">
+                  <wp14:pctWidth>0</wp14:pctWidth>
+                </wp14:sizeRelH>
+                <wp14:sizeRelV relativeFrom="margin">
+                  <wp14:pctHeight>0</wp14:pctHeight>
+                </wp14:sizeRelV>
+              </wp:anchor>
+            </w:drawing>
+          </mc:Choice>
+          <mc:Fallback>
+            <w:pict>
+              <v:rect w14:anchorId="152DFFF4" id="Прямоугольник 3" o:spid="_x0000_s1026" style="position:absolute;margin-left:0;margin-top:-8.4pt;width:432.6pt;height:664.8pt;z-index:-251658241;visibility:visible;mso-wrap-style:square;mso-width-percent:0;mso-height-percent:0;mso-wrap-distance-left:9pt;mso-wrap-distance-top:0;mso-wrap-distance-right:9pt;mso-wrap-distance-bottom:0;mso-position-horizontal:absolute;mso-position-horizontal-relative:text;mso-position-vertical:absolute;mso-position-vertical-relative:text;mso-width-percent:0;mso-height-percent:0;mso-width-relative:margin;mso-height-relative:margin;v-text-anchor:middle" o:gfxdata="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" fillcolor="black [3200]" stroked="f" strokeweight="1pt"/>
+            </w:pict>
+          </mc:Fallback>
+        </mc:AlternateContent>
+      </w:r>
     </w:p>
     <w:p>
       <w:pPr>
@@ -39,13 +120,13 @@
           <wp:anchor distT="0" distB="0" distL="114300" distR="114300" simplePos="0" relativeHeight="251659264" behindDoc="0" locked="0" layoutInCell="1" allowOverlap="1" wp14:anchorId="03F5C752" wp14:editId="06EC56E1">
             <wp:simplePos x="0" y="0"/>
             <wp:positionH relativeFrom="margin">
-              <wp:posOffset>429895</wp:posOffset>
+              <wp:posOffset>426721</wp:posOffset>
             </wp:positionH>
             <wp:positionV relativeFrom="paragraph">
-              <wp:posOffset>143510</wp:posOffset>
+              <wp:posOffset>140335</wp:posOffset>
             </wp:positionV>
-            <wp:extent cx="1514500" cy="404496"/>
-            <wp:effectExtent l="0" t="0" r="9525" b="0"/>
+            <wp:extent cx="426720" cy="404495"/>
+            <wp:effectExtent l="0" t="0" r="0" b="0"/>
             <wp:wrapNone/>
             <wp:docPr id="490" name="Рисунок 490"/>
             <wp:cNvGraphicFramePr>
@@ -60,7 +141,7 @@
                       <a:picLocks noChangeAspect="1" noChangeArrowheads="1"/>
                     </pic:cNvPicPr>
                   </pic:nvPicPr>
-                  <pic:blipFill>
+                  <pic:blipFill rotWithShape="1">
                     <a:blip r:embed="rId5">
                       <a:extLst>
                         <a:ext uri="{BEBA8EAE-BF5A-486C-A8C5-ECC9F3942E4B}">
@@ -77,15 +158,13 @@
                         </a:ext>
                       </a:extLst>
                     </a:blip>
-                    <a:srcRect/>
-                    <a:stretch>
-                      <a:fillRect/>
-                    </a:stretch>
+                    <a:srcRect r="71824"/>
+                    <a:stretch/>
                   </pic:blipFill>
                   <pic:spPr bwMode="auto">
                     <a:xfrm>
                       <a:off x="0" y="0"/>
-                      <a:ext cx="1514500" cy="404496"/>
+                      <a:ext cx="426727" cy="404502"/>
                     </a:xfrm>
                     <a:prstGeom prst="rect">
                       <a:avLst/>
@@ -94,6 +173,11 @@
                     <a:ln>
                       <a:noFill/>
                     </a:ln>
+                    <a:extLst>
+                      <a:ext uri="{53640926-AAD7-44D8-BBD7-CCE9431645EC}">
+                        <a14:shadowObscured xmlns:a14="http://schemas.microsoft.com/office/drawing/2010/main"/>
+                      </a:ext>
+                    </a:extLst>
                   </pic:spPr>
                 </pic:pic>
               </a:graphicData>
@@ -171,6 +255,7 @@
         <w:ind w:left="1134" w:right="993"/>
         <w:rPr>
           <w:rFonts w:ascii="Helvetica" w:hAnsi="Helvetica" w:cs="Helvetica"/>
+          <w:color w:val="FFFFFF" w:themeColor="background1"/>
           <w:sz w:val="32"/>
           <w:szCs w:val="32"/>
         </w:rPr>
@@ -182,12 +267,11 @@
         <w:ind w:left="1134" w:right="993"/>
         <w:rPr>
           <w:rFonts w:ascii="Helvetica" w:hAnsi="Helvetica" w:cs="Helvetica"/>
-          <w:sz w:val="32"/>
-          <w:szCs w:val="32"/>
-        </w:rPr>
-      </w:pPr>
-      <w:bookmarkStart w:id="0" w:name="_GoBack"/>
-      <w:bookmarkEnd w:id="0"/>
+          <w:color w:val="FFFFFF" w:themeColor="background1"/>
+          <w:sz w:val="32"/>
+          <w:szCs w:val="32"/>
+        </w:rPr>
+      </w:pPr>
     </w:p>
     <w:p>
       <w:pPr>
@@ -197,7 +281,7 @@
         <w:rPr>
           <w:rFonts w:ascii="Helvetica" w:eastAsia="Calibri" w:hAnsi="Helvetica" w:cs="Helvetica"/>
           <w:bCs/>
-          <w:color w:val="000000" w:themeColor="text1"/>
+          <w:color w:val="FFFFFF" w:themeColor="background1"/>
           <w:sz w:val="32"/>
           <w:szCs w:val="32"/>
           <w:lang w:eastAsia="x-none"/>
@@ -207,7 +291,7 @@
         <w:rPr>
           <w:rFonts w:ascii="Helvetica" w:eastAsia="Calibri" w:hAnsi="Helvetica" w:cs="Helvetica"/>
           <w:bCs/>
-          <w:color w:val="000000" w:themeColor="text1"/>
+          <w:color w:val="FFFFFF" w:themeColor="background1"/>
           <w:sz w:val="32"/>
           <w:szCs w:val="32"/>
           <w:lang w:eastAsia="x-none"/>
@@ -223,7 +307,7 @@
         <w:rPr>
           <w:rFonts w:ascii="Helvetica" w:eastAsia="Calibri" w:hAnsi="Helvetica" w:cs="Helvetica"/>
           <w:bCs/>
-          <w:color w:val="000000" w:themeColor="text1"/>
+          <w:color w:val="FFFFFF" w:themeColor="background1"/>
           <w:sz w:val="32"/>
           <w:szCs w:val="32"/>
           <w:lang w:eastAsia="x-none"/>
@@ -233,7 +317,7 @@
         <w:rPr>
           <w:rFonts w:ascii="Helvetica" w:eastAsia="Calibri" w:hAnsi="Helvetica" w:cs="Helvetica"/>
           <w:bCs/>
-          <w:color w:val="000000" w:themeColor="text1"/>
+          <w:color w:val="FFFFFF" w:themeColor="background1"/>
           <w:sz w:val="32"/>
           <w:szCs w:val="32"/>
           <w:lang w:eastAsia="x-none"/>
@@ -244,7 +328,7 @@
         <w:rPr>
           <w:rFonts w:ascii="Helvetica" w:eastAsia="Calibri" w:hAnsi="Helvetica" w:cs="Helvetica"/>
           <w:bCs/>
-          <w:color w:val="000000" w:themeColor="text1"/>
+          <w:color w:val="FFFFFF" w:themeColor="background1"/>
           <w:sz w:val="32"/>
           <w:szCs w:val="32"/>
           <w:lang w:eastAsia="x-none"/>
@@ -260,7 +344,7 @@
         <w:rPr>
           <w:rFonts w:ascii="Helvetica" w:eastAsia="Calibri" w:hAnsi="Helvetica" w:cs="Helvetica"/>
           <w:bCs/>
-          <w:color w:val="000000" w:themeColor="text1"/>
+          <w:color w:val="FFFFFF" w:themeColor="background1"/>
           <w:sz w:val="32"/>
           <w:szCs w:val="32"/>
           <w:lang w:eastAsia="x-none"/>
@@ -270,7 +354,7 @@
         <w:rPr>
           <w:rFonts w:ascii="Helvetica" w:eastAsia="Calibri" w:hAnsi="Helvetica" w:cs="Helvetica"/>
           <w:bCs/>
-          <w:color w:val="000000" w:themeColor="text1"/>
+          <w:color w:val="FFFFFF" w:themeColor="background1"/>
           <w:sz w:val="32"/>
           <w:szCs w:val="32"/>
           <w:lang w:eastAsia="x-none"/>
@@ -281,7 +365,7 @@
         <w:rPr>
           <w:rFonts w:ascii="Helvetica" w:eastAsia="Calibri" w:hAnsi="Helvetica" w:cs="Helvetica"/>
           <w:bCs/>
-          <w:color w:val="000000" w:themeColor="text1"/>
+          <w:color w:val="FFFFFF" w:themeColor="background1"/>
           <w:sz w:val="32"/>
           <w:szCs w:val="32"/>
           <w:lang w:val="en-US" w:eastAsia="x-none"/>
@@ -292,29 +376,18 @@
         <w:rPr>
           <w:rFonts w:ascii="Helvetica" w:eastAsia="Calibri" w:hAnsi="Helvetica" w:cs="Helvetica"/>
           <w:bCs/>
-          <w:color w:val="000000" w:themeColor="text1"/>
+          <w:color w:val="FFFFFF" w:themeColor="background1"/>
           <w:sz w:val="32"/>
           <w:szCs w:val="32"/>
           <w:lang w:eastAsia="x-none"/>
         </w:rPr>
-        <w:t>основе</w:t>
+        <w:t xml:space="preserve">основе </w:t>
       </w:r>
       <w:r>
         <w:rPr>
           <w:rFonts w:ascii="Helvetica" w:eastAsia="Calibri" w:hAnsi="Helvetica" w:cs="Helvetica"/>
           <w:bCs/>
-          <w:color w:val="000000" w:themeColor="text1"/>
-          <w:sz w:val="32"/>
-          <w:szCs w:val="32"/>
-          <w:lang w:eastAsia="x-none"/>
-        </w:rPr>
-        <w:t xml:space="preserve"> </w:t>
-      </w:r>
-      <w:r>
-        <w:rPr>
-          <w:rFonts w:ascii="Helvetica" w:eastAsia="Calibri" w:hAnsi="Helvetica" w:cs="Helvetica"/>
-          <w:bCs/>
-          <w:color w:val="000000" w:themeColor="text1"/>
+          <w:color w:val="FFFFFF" w:themeColor="background1"/>
           <w:sz w:val="32"/>
           <w:szCs w:val="32"/>
           <w:lang w:eastAsia="x-none"/>
@@ -330,7 +403,7 @@
         <w:rPr>
           <w:rFonts w:ascii="Helvetica" w:eastAsia="Calibri" w:hAnsi="Helvetica" w:cs="Helvetica"/>
           <w:bCs/>
-          <w:color w:val="000000" w:themeColor="text1"/>
+          <w:color w:val="FFFFFF" w:themeColor="background1"/>
           <w:sz w:val="32"/>
           <w:szCs w:val="32"/>
           <w:lang w:eastAsia="x-none"/>
@@ -340,7 +413,7 @@
         <w:rPr>
           <w:rFonts w:ascii="Helvetica" w:eastAsia="Calibri" w:hAnsi="Helvetica" w:cs="Helvetica"/>
           <w:bCs/>
-          <w:color w:val="000000" w:themeColor="text1"/>
+          <w:color w:val="FFFFFF" w:themeColor="background1"/>
           <w:sz w:val="32"/>
           <w:szCs w:val="32"/>
           <w:lang w:eastAsia="x-none"/>
@@ -355,7 +428,7 @@
         <w:rPr>
           <w:rFonts w:ascii="Helvetica" w:eastAsia="Calibri" w:hAnsi="Helvetica" w:cs="Helvetica"/>
           <w:bCs/>
-          <w:color w:val="000000" w:themeColor="text1"/>
+          <w:color w:val="FFFFFF" w:themeColor="background1"/>
           <w:sz w:val="28"/>
           <w:szCs w:val="28"/>
           <w:lang w:eastAsia="x-none"/>
@@ -368,11 +441,13 @@
         <w:jc w:val="center"/>
         <w:rPr>
           <w:rFonts w:ascii="Helvetica" w:hAnsi="Helvetica" w:cs="Helvetica"/>
+          <w:color w:val="FFFFFF" w:themeColor="background1"/>
         </w:rPr>
       </w:pPr>
       <w:r>
         <w:rPr>
           <w:rFonts w:ascii="Helvetica" w:hAnsi="Helvetica" w:cs="Helvetica"/>
+          <w:color w:val="FFFFFF" w:themeColor="background1"/>
         </w:rPr>
         <w:t>Гулай Станислав Леонидович</w:t>
       </w:r>
@@ -394,18 +469,18 @@
           <w:lang w:eastAsia="ru-RU"/>
         </w:rPr>
         <w:drawing>
-          <wp:anchor distT="0" distB="0" distL="114300" distR="114300" simplePos="0" relativeHeight="251662336" behindDoc="0" locked="0" layoutInCell="1" allowOverlap="1">
+          <wp:anchor distT="0" distB="0" distL="114300" distR="114300" simplePos="0" relativeHeight="251660288" behindDoc="1" locked="0" layoutInCell="1" allowOverlap="1">
             <wp:simplePos x="0" y="0"/>
             <wp:positionH relativeFrom="column">
               <wp:posOffset>0</wp:posOffset>
             </wp:positionH>
             <wp:positionV relativeFrom="paragraph">
-              <wp:posOffset>168910</wp:posOffset>
+              <wp:posOffset>-3872865</wp:posOffset>
             </wp:positionV>
-            <wp:extent cx="5494911" cy="4015740"/>
-            <wp:effectExtent l="0" t="0" r="0" b="3810"/>
+            <wp:extent cx="5328285" cy="7536815"/>
+            <wp:effectExtent l="0" t="0" r="5715" b="6985"/>
             <wp:wrapNone/>
-            <wp:docPr id="1" name="Рисунок 1"/>
+            <wp:docPr id="2" name="Рисунок 2"/>
             <wp:cNvGraphicFramePr>
               <a:graphicFrameLocks xmlns:a="http://schemas.openxmlformats.org/drawingml/2006/main" noChangeAspect="1"/>
             </wp:cNvGraphicFramePr>
@@ -413,10 +488,10 @@
               <a:graphicData uri="http://schemas.openxmlformats.org/drawingml/2006/picture">
                 <pic:pic xmlns:pic="http://schemas.openxmlformats.org/drawingml/2006/picture">
                   <pic:nvPicPr>
-                    <pic:cNvPr id="1" name="msg5584990693-7308.jpg"/>
+                    <pic:cNvPr id="2" name="диссер.png"/>
                     <pic:cNvPicPr/>
                   </pic:nvPicPr>
-                  <pic:blipFill rotWithShape="1">
+                  <pic:blipFill>
                     <a:blip r:embed="rId7">
                       <a:extLst>
                         <a:ext uri="{28A0092B-C50C-407E-A947-70E740481C1C}">
@@ -424,25 +499,18 @@
                         </a:ext>
                       </a:extLst>
                     </a:blip>
-                    <a:srcRect l="31328" t="13815" r="1088" b="33539"/>
-                    <a:stretch/>
+                    <a:stretch>
+                      <a:fillRect/>
+                    </a:stretch>
                   </pic:blipFill>
-                  <pic:spPr bwMode="auto">
+                  <pic:spPr>
                     <a:xfrm>
                       <a:off x="0" y="0"/>
-                      <a:ext cx="5494911" cy="4015740"/>
+                      <a:ext cx="5328285" cy="7536815"/>
                     </a:xfrm>
                     <a:prstGeom prst="rect">
                       <a:avLst/>
                     </a:prstGeom>
-                    <a:ln>
-                      <a:noFill/>
-                    </a:ln>
-                    <a:extLst>
-                      <a:ext uri="{53640926-AAD7-44D8-BBD7-CCE9431645EC}">
-                        <a14:shadowObscured xmlns:a14="http://schemas.microsoft.com/office/drawing/2010/main"/>
-                      </a:ext>
-                    </a:extLst>
                   </pic:spPr>
                 </pic:pic>
               </a:graphicData>
@@ -1204,7 +1272,7 @@
 </file>
 
 <file path=customXml/itemProps1.xml><?xml version="1.0" encoding="utf-8"?>
-<ds:datastoreItem xmlns:ds="http://schemas.openxmlformats.org/officeDocument/2006/customXml" ds:itemID="{315EFFFF-9EBC-4887-A94B-32A824BE2937}">
+<ds:datastoreItem xmlns:ds="http://schemas.openxmlformats.org/officeDocument/2006/customXml" ds:itemID="{AB13FE0B-9932-4B66-B2FD-81D23B64A62D}">
   <ds:schemaRefs>
     <ds:schemaRef ds:uri="http://schemas.openxmlformats.org/officeDocument/2006/bibliography"/>
   </ds:schemaRefs>

</xml_diff>